<commit_message>
Resize cover for 11x17.
</commit_message>
<xml_diff>
--- a/doc/The_Pascal-P6_Compiler_cover.docx
+++ b/doc/The_Pascal-P6_Compiler_cover.docx
@@ -93,8 +93,8 @@
           <mc:Choice Requires="wpc">
             <w:drawing>
               <wp:inline distT="0" distB="0" distL="0" distR="0">
-                <wp:extent cx="17331397" cy="9973994"/>
-                <wp:effectExtent l="0" t="0" r="4445" b="8255"/>
+                <wp:extent cx="17367054" cy="10009944"/>
+                <wp:effectExtent l="0" t="0" r="0" b="0"/>
                 <wp:docPr id="10" name="Canvas 10"/>
                 <wp:cNvGraphicFramePr>
                   <a:graphicFrameLocks xmlns:a="http://schemas.openxmlformats.org/drawingml/2006/main"/>
@@ -129,7 +129,7 @@
                         <pic:spPr bwMode="auto">
                           <a:xfrm>
                             <a:off x="0" y="0"/>
-                            <a:ext cx="17331397" cy="9973994"/>
+                            <a:ext cx="15599555" cy="9973994"/>
                           </a:xfrm>
                           <a:prstGeom prst="rect">
                             <a:avLst/>
@@ -153,8 +153,8 @@
                         </wps:cNvSpPr>
                         <wps:spPr bwMode="auto">
                           <a:xfrm>
-                            <a:off x="0" y="4147800"/>
-                            <a:ext cx="17331055" cy="1082040"/>
+                            <a:off x="8904" y="4566758"/>
+                            <a:ext cx="15599120" cy="1082040"/>
                           </a:xfrm>
                           <a:prstGeom prst="rect">
                             <a:avLst/>
@@ -191,7 +191,7 @@
                         </wps:cNvSpPr>
                         <wps:spPr bwMode="auto">
                           <a:xfrm>
-                            <a:off x="10075333" y="1803400"/>
+                            <a:off x="9378816" y="2074874"/>
                             <a:ext cx="4328160" cy="2344420"/>
                           </a:xfrm>
                           <a:prstGeom prst="rect">
@@ -311,7 +311,7 @@
                         </wps:cNvSpPr>
                         <wps:spPr bwMode="auto">
                           <a:xfrm>
-                            <a:off x="7321081" y="0"/>
+                            <a:off x="6400623" y="0"/>
                             <a:ext cx="2754108" cy="9973994"/>
                           </a:xfrm>
                           <a:prstGeom prst="rect">
@@ -349,8 +349,8 @@
                         </wps:cNvSpPr>
                         <wps:spPr bwMode="auto">
                           <a:xfrm>
-                            <a:off x="8413252" y="713699"/>
-                            <a:ext cx="541020" cy="8957839"/>
+                            <a:off x="7578226" y="1532594"/>
+                            <a:ext cx="541020" cy="4233787"/>
                           </a:xfrm>
                           <a:prstGeom prst="rect">
                             <a:avLst/>
@@ -406,8 +406,6 @@
                                 </w:rPr>
                                 <w:t>Compiler</w:t>
                               </w:r>
-                              <w:bookmarkStart w:id="0" w:name="_GoBack"/>
-                              <w:bookmarkEnd w:id="0"/>
                               <w:proofErr w:type="spellEnd"/>
                             </w:p>
                           </w:txbxContent>
@@ -423,7 +421,7 @@
                         </wps:cNvSpPr>
                         <wps:spPr bwMode="auto">
                           <a:xfrm>
-                            <a:off x="10154416" y="5371335"/>
+                            <a:off x="9378814" y="5862163"/>
                             <a:ext cx="2478371" cy="1388165"/>
                           </a:xfrm>
                           <a:prstGeom prst="rect">
@@ -509,6 +507,67 @@
                           <a:noAutofit/>
                         </wps:bodyPr>
                       </wps:wsp>
+                      <wps:wsp>
+                        <wps:cNvPr id="11" name="Text Box 18"/>
+                        <wps:cNvSpPr txBox="1">
+                          <a:spLocks noChangeArrowheads="1"/>
+                        </wps:cNvSpPr>
+                        <wps:spPr bwMode="auto">
+                          <a:xfrm>
+                            <a:off x="7546475" y="6762368"/>
+                            <a:ext cx="540385" cy="2525005"/>
+                          </a:xfrm>
+                          <a:prstGeom prst="rect">
+                            <a:avLst/>
+                          </a:prstGeom>
+                          <a:noFill/>
+                          <a:ln>
+                            <a:noFill/>
+                          </a:ln>
+                          <a:extLst>
+                            <a:ext uri="{909E8E84-426E-40DD-AFC4-6F175D3DCCD1}">
+                              <a14:hiddenFill xmlns:a14="http://schemas.microsoft.com/office/drawing/2010/main">
+                                <a:solidFill>
+                                  <a:srgbClr val="FFFFFF"/>
+                                </a:solidFill>
+                              </a14:hiddenFill>
+                            </a:ext>
+                            <a:ext uri="{91240B29-F687-4F45-9708-019B960494DF}">
+                              <a14:hiddenLine xmlns:a14="http://schemas.microsoft.com/office/drawing/2010/main" w="9525">
+                                <a:solidFill>
+                                  <a:srgbClr val="000000"/>
+                                </a:solidFill>
+                                <a:miter lim="800000"/>
+                                <a:headEnd/>
+                                <a:tailEnd/>
+                              </a14:hiddenLine>
+                            </a:ext>
+                          </a:extLst>
+                        </wps:spPr>
+                        <wps:txbx>
+                          <w:txbxContent>
+                            <w:p>
+                              <w:pPr>
+                                <w:pStyle w:val="NormalWeb"/>
+                                <w:spacing w:before="0" w:beforeAutospacing="0" w:after="200" w:afterAutospacing="0" w:line="276" w:lineRule="auto"/>
+                              </w:pPr>
+                              <w:bookmarkStart w:id="0" w:name="_GoBack"/>
+                              <w:r>
+                                <w:rPr>
+                                  <w:rFonts w:ascii="Arial" w:eastAsia="Times New Roman" w:hAnsi="Arial"/>
+                                  <w:sz w:val="40"/>
+                                  <w:szCs w:val="40"/>
+                                </w:rPr>
+                                <w:t>Scott A. Franco</w:t>
+                              </w:r>
+                              <w:bookmarkEnd w:id="0"/>
+                            </w:p>
+                          </w:txbxContent>
+                        </wps:txbx>
+                        <wps:bodyPr rot="0" vert="vert" wrap="square" lIns="91440" tIns="45720" rIns="91440" bIns="45720" anchor="t" anchorCtr="0" upright="1">
+                          <a:noAutofit/>
+                        </wps:bodyPr>
+                      </wps:wsp>
                     </wpc:wpc>
                   </a:graphicData>
                 </a:graphic>
@@ -517,7 +576,7 @@
           </mc:Choice>
           <mc:Fallback>
             <w:pict>
-              <v:group id="Canvas 10" o:spid="_x0000_s1026" editas="canvas" style="width:1364.7pt;height:785.35pt;mso-position-horizontal-relative:char;mso-position-vertical-relative:line" coordsize="173310,99739" o:gfxdata="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">
+              <v:group id="Canvas 10" o:spid="_x0000_s1026" editas="canvas" style="width:1367.5pt;height:788.2pt;mso-position-horizontal-relative:char;mso-position-vertical-relative:line" coordsize="173666,100095" o:gfxdata="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